<commit_message>
Add YouTube link to avoiding confusion chapter in user guide.
</commit_message>
<xml_diff>
--- a/webapp/static/user_guide/avoiding_confusion.docx
+++ b/webapp/static/user_guide/avoiding_confusion.docx
@@ -4,6 +4,7 @@
   <w:body>
     <w:p>
       <w:pPr>
+        <w:spacing w:line="259" w:lineRule="auto"/>
         <w:rPr>
           <w:sz w:val="36"/>
           <w:szCs w:val="36"/>
@@ -14,7 +15,76 @@
           <w:sz w:val="36"/>
           <w:szCs w:val="36"/>
         </w:rPr>
-        <w:t>Avoiding Confusion When Using Collaboration Features</w:t>
+        <w:t>Avoiding Confusion When Using Collaboration Feature</w:t>
+      </w:r>
+      <w:r>
+        <w:rPr>
+          <w:sz w:val="36"/>
+          <w:szCs w:val="36"/>
+        </w:rPr>
+        <w:t xml:space="preserve">s </w:t>
+      </w:r>
+      <w:r>
+        <w:rPr>
+          <w:noProof/>
+          <w:sz w:val="36"/>
+          <w:szCs w:val="36"/>
+        </w:rPr>
+        <w:drawing>
+          <wp:inline distT="0" distB="0" distL="0" distR="0" wp14:anchorId="652AD38A" wp14:editId="147E0D29">
+            <wp:extent cx="868680" cy="192024"/>
+            <wp:effectExtent l="0" t="0" r="0" b="0"/>
+            <wp:docPr id="3" name="Picture 3" descr="Watch a short demo/discussion on YouTube">
+              <a:hlinkClick xmlns:a="http://schemas.openxmlformats.org/drawingml/2006/main" r:id="rId4"/>
+              <a:extLst xmlns:a="http://schemas.openxmlformats.org/drawingml/2006/main">
+                <a:ext uri="{C183D7F6-B498-43B3-948B-1728B52AA6E4}">
+                  <adec:decorative xmlns:adec="http://schemas.microsoft.com/office/drawing/2017/decorative" val="0"/>
+                </a:ext>
+              </a:extLst>
+            </wp:docPr>
+            <wp:cNvGraphicFramePr>
+              <a:graphicFrameLocks xmlns:a="http://schemas.openxmlformats.org/drawingml/2006/main" noChangeAspect="1"/>
+            </wp:cNvGraphicFramePr>
+            <a:graphic xmlns:a="http://schemas.openxmlformats.org/drawingml/2006/main">
+              <a:graphicData uri="http://schemas.openxmlformats.org/drawingml/2006/picture">
+                <pic:pic xmlns:pic="http://schemas.openxmlformats.org/drawingml/2006/picture">
+                  <pic:nvPicPr>
+                    <pic:cNvPr id="3" name="Picture 3" descr="Watch a short demo/discussion on YouTube">
+                      <a:hlinkClick r:id="rId4"/>
+                      <a:extLst>
+                        <a:ext uri="{C183D7F6-B498-43B3-948B-1728B52AA6E4}">
+                          <adec:decorative xmlns:adec="http://schemas.microsoft.com/office/drawing/2017/decorative" val="0"/>
+                        </a:ext>
+                      </a:extLst>
+                    </pic:cNvPr>
+                    <pic:cNvPicPr/>
+                  </pic:nvPicPr>
+                  <pic:blipFill>
+                    <a:blip r:embed="rId5" cstate="print">
+                      <a:extLst>
+                        <a:ext uri="{28A0092B-C50C-407E-A947-70E740481C1C}">
+                          <a14:useLocalDpi xmlns:a14="http://schemas.microsoft.com/office/drawing/2010/main" val="0"/>
+                        </a:ext>
+                      </a:extLst>
+                    </a:blip>
+                    <a:stretch>
+                      <a:fillRect/>
+                    </a:stretch>
+                  </pic:blipFill>
+                  <pic:spPr>
+                    <a:xfrm>
+                      <a:off x="0" y="0"/>
+                      <a:ext cx="868680" cy="192024"/>
+                    </a:xfrm>
+                    <a:prstGeom prst="rect">
+                      <a:avLst/>
+                    </a:prstGeom>
+                  </pic:spPr>
+                </pic:pic>
+              </a:graphicData>
+            </a:graphic>
+          </wp:inline>
+        </w:drawing>
       </w:r>
     </w:p>
     <w:p/>
@@ -307,6 +377,9 @@
     <w:p/>
     <w:p>
       <w:r>
+        <w:rPr>
+          <w:noProof/>
+        </w:rPr>
         <w:drawing>
           <wp:inline distT="0" distB="0" distL="0" distR="0" wp14:anchorId="259F4CF1" wp14:editId="6B578E71">
             <wp:extent cx="5943600" cy="1771015"/>
@@ -323,7 +396,7 @@
                     <pic:cNvPicPr/>
                   </pic:nvPicPr>
                   <pic:blipFill>
-                    <a:blip r:embed="rId4"/>
+                    <a:blip r:embed="rId6"/>
                     <a:stretch>
                       <a:fillRect/>
                     </a:stretch>
@@ -350,6 +423,7 @@
     <w:p/>
     <w:p>
       <w:r>
+        <w:lastRenderedPageBreak/>
         <w:t xml:space="preserve">These three entries are for the three </w:t>
       </w:r>
       <w:r>
@@ -393,7 +467,6 @@
     <w:p/>
     <w:p>
       <w:r>
-        <w:lastRenderedPageBreak/>
         <w:t>Now s</w:t>
       </w:r>
       <w:r>
@@ -424,10 +497,7 @@
         <w:t xml:space="preserve"> happens </w:t>
       </w:r>
       <w:r>
-        <w:t xml:space="preserve">already </w:t>
-      </w:r>
-      <w:r>
-        <w:t xml:space="preserve">to </w:t>
+        <w:t xml:space="preserve">already to </w:t>
       </w:r>
       <w:r>
         <w:t>own a package</w:t>
@@ -454,6 +524,9 @@
     <w:p/>
     <w:p>
       <w:r>
+        <w:rPr>
+          <w:noProof/>
+        </w:rPr>
         <w:drawing>
           <wp:inline distT="0" distB="0" distL="0" distR="0" wp14:anchorId="5FD3CDB4" wp14:editId="3A5CE50C">
             <wp:extent cx="5943600" cy="407670"/>
@@ -470,7 +543,7 @@
                     <pic:cNvPicPr/>
                   </pic:nvPicPr>
                   <pic:blipFill>
-                    <a:blip r:embed="rId5"/>
+                    <a:blip r:embed="rId7"/>
                     <a:stretch>
                       <a:fillRect/>
                     </a:stretch>

</xml_diff>

<commit_message>
Tweak user guide for avoiding confusion section.
</commit_message>
<xml_diff>
--- a/webapp/static/user_guide/avoiding_confusion.docx
+++ b/webapp/static/user_guide/avoiding_confusion.docx
@@ -24,6 +24,16 @@
         </w:rPr>
         <w:t xml:space="preserve">s </w:t>
       </w:r>
+    </w:p>
+    <w:p>
+      <w:pPr>
+        <w:spacing w:line="259" w:lineRule="auto"/>
+        <w:ind w:left="7200" w:firstLine="720"/>
+        <w:rPr>
+          <w:sz w:val="36"/>
+          <w:szCs w:val="36"/>
+        </w:rPr>
+      </w:pPr>
       <w:r>
         <w:rPr>
           <w:noProof/>

</xml_diff>